<commit_message>
Auto stash before merge of "Order" and "origin/master"
</commit_message>
<xml_diff>
--- a/doc/Entity design.docx
+++ b/doc/Entity design.docx
@@ -25,7 +25,7 @@
                     </pic:cNvPicPr>
                   </pic:nvPicPr>
                   <pic:blipFill>
-                    <a:blip r:embed="rId4" cstate="print">
+                    <a:blip r:embed="rId6" cstate="print">
                       <a:extLst>
                         <a:ext uri="{28A0092B-C50C-407E-A947-70E740481C1C}">
                           <a14:useLocalDpi xmlns:a14="http://schemas.microsoft.com/office/drawing/2010/main" val="0"/>
@@ -202,29 +202,26 @@
       <w:r>
         <w:t>addNoodleOrder</w:t>
       </w:r>
-      <w:proofErr w:type="spellEnd"/>
-      <w:r>
-        <w:t>(</w:t>
-      </w:r>
-      <w:proofErr w:type="spellStart"/>
-      <w:proofErr w:type="gramEnd"/>
-      <w:r>
-        <w:rPr>
-          <w:rFonts w:hint="eastAsia"/>
-        </w:rPr>
-        <w:t>N</w:t>
-      </w:r>
-      <w:r>
-        <w:t>oodleOrder</w:t>
-      </w:r>
-      <w:proofErr w:type="spellEnd"/>
-      <w:r>
-        <w:t xml:space="preserve"> )</w:t>
-      </w:r>
       <w:bookmarkStart w:id="0" w:name="_GoBack"/>
       <w:bookmarkEnd w:id="0"/>
-      <w:r>
-        <w:t>;</w:t>
+      <w:proofErr w:type="spellEnd"/>
+      <w:r>
+        <w:t>(</w:t>
+      </w:r>
+      <w:proofErr w:type="spellStart"/>
+      <w:proofErr w:type="gramEnd"/>
+      <w:r>
+        <w:rPr>
+          <w:rFonts w:hint="eastAsia"/>
+        </w:rPr>
+        <w:t>N</w:t>
+      </w:r>
+      <w:r>
+        <w:t>oodleOrder</w:t>
+      </w:r>
+      <w:proofErr w:type="spellEnd"/>
+      <w:r>
+        <w:t xml:space="preserve"> );</w:t>
       </w:r>
     </w:p>
     <w:p>
@@ -596,89 +593,6 @@
     <w:p/>
     <w:p/>
     <w:p/>
-    <w:p>
-      <w:r>
-        <w:rPr>
-          <w:rFonts w:hint="eastAsia"/>
-        </w:rPr>
-        <w:lastRenderedPageBreak/>
-        <w:t>b</w:t>
-      </w:r>
-      <w:r>
-        <w:t>oundary        controller       entity</w:t>
-      </w:r>
-    </w:p>
-    <w:p>
-      <w:pPr>
-        <w:rPr>
-          <w:rFonts w:hint="eastAsia"/>
-        </w:rPr>
-      </w:pPr>
-      <w:r>
-        <w:tab/>
-      </w:r>
-      <w:r>
-        <w:tab/>
-      </w:r>
-      <w:r>
-        <w:tab/>
-      </w:r>
-      <w:r>
-        <w:tab/>
-      </w:r>
-      <w:r>
-        <w:tab/>
-      </w:r>
-      <w:r>
-        <w:tab/>
-      </w:r>
-      <w:r>
-        <w:tab/>
-      </w:r>
-    </w:p>
-    <w:p>
-      <w:r>
-        <w:rPr>
-          <w:rFonts w:hint="eastAsia"/>
-        </w:rPr>
-        <w:t>Reader</w:t>
-      </w:r>
-    </w:p>
-    <w:p/>
-    <w:p>
-      <w:r>
-        <w:t xml:space="preserve">New </w:t>
-      </w:r>
-      <w:proofErr w:type="spellStart"/>
-      <w:r>
-        <w:t>CSVreader</w:t>
-      </w:r>
-      <w:proofErr w:type="spellEnd"/>
-      <w:r>
-        <w:t xml:space="preserve"> </w:t>
-      </w:r>
-      <w:proofErr w:type="spellStart"/>
-      <w:r>
-        <w:t>CSVweriter</w:t>
-      </w:r>
-      <w:proofErr w:type="spellEnd"/>
-    </w:p>
-    <w:p>
-      <w:pPr>
-        <w:rPr>
-          <w:rFonts w:hint="eastAsia"/>
-        </w:rPr>
-      </w:pPr>
-      <w:r>
-        <w:rPr>
-          <w:rFonts w:hint="eastAsia"/>
-        </w:rPr>
-        <w:t>W</w:t>
-      </w:r>
-      <w:r>
-        <w:t>riter</w:t>
-      </w:r>
-    </w:p>
     <w:sectPr>
       <w:pgSz w:w="11906" w:h="16838"/>
       <w:pgMar w:top="1440" w:right="1800" w:bottom="1440" w:left="1800" w:header="851" w:footer="992" w:gutter="0"/>
@@ -687,6 +601,44 @@
     </w:sectPr>
   </w:body>
 </w:document>
+</file>
+
+<file path=word/endnotes.xml><?xml version="1.0" encoding="utf-8"?>
+<w:endnotes xmlns:wpc="http://schemas.microsoft.com/office/word/2010/wordprocessingCanvas" xmlns:cx="http://schemas.microsoft.com/office/drawing/2014/chartex" xmlns:cx1="http://schemas.microsoft.com/office/drawing/2015/9/8/chartex" xmlns:cx2="http://schemas.microsoft.com/office/drawing/2015/10/21/chartex" xmlns:cx3="http://schemas.microsoft.com/office/drawing/2016/5/9/chartex" xmlns:cx4="http://schemas.microsoft.com/office/drawing/2016/5/10/chartex" xmlns:cx5="http://schemas.microsoft.com/office/drawing/2016/5/11/chartex" xmlns:cx6="http://schemas.microsoft.com/office/drawing/2016/5/12/chartex" xmlns:cx7="http://schemas.microsoft.com/office/drawing/2016/5/13/chartex" xmlns:cx8="http://schemas.microsoft.com/office/drawing/2016/5/14/chartex" xmlns:mc="http://schemas.openxmlformats.org/markup-compatibility/2006" xmlns:aink="http://schemas.microsoft.com/office/drawing/2016/ink" xmlns:am3d="http://schemas.microsoft.com/office/drawing/2017/model3d" xmlns:o="urn:schemas-microsoft-com:office:office" xmlns:r="http://schemas.openxmlformats.org/officeDocument/2006/relationships" xmlns:m="http://schemas.openxmlformats.org/officeDocument/2006/math" xmlns:v="urn:schemas-microsoft-com:vml" xmlns:wp14="http://schemas.microsoft.com/office/word/2010/wordprocessingDrawing" xmlns:wp="http://schemas.openxmlformats.org/drawingml/2006/wordprocessingDrawing" xmlns:w10="urn:schemas-microsoft-com:office:word" xmlns:w="http://schemas.openxmlformats.org/wordprocessingml/2006/main" xmlns:w14="http://schemas.microsoft.com/office/word/2010/wordml" xmlns:w15="http://schemas.microsoft.com/office/word/2012/wordml" xmlns:w16cex="http://schemas.microsoft.com/office/word/2018/wordml/cex" xmlns:w16cid="http://schemas.microsoft.com/office/word/2016/wordml/cid" xmlns:w16="http://schemas.microsoft.com/office/word/2018/wordml" xmlns:w16se="http://schemas.microsoft.com/office/word/2015/wordml/symex" xmlns:wpg="http://schemas.microsoft.com/office/word/2010/wordprocessingGroup" xmlns:wpi="http://schemas.microsoft.com/office/word/2010/wordprocessingInk" xmlns:wne="http://schemas.microsoft.com/office/word/2006/wordml" xmlns:wps="http://schemas.microsoft.com/office/word/2010/wordprocessingShape" mc:Ignorable="w14 w15 w16se w16cid w16 w16cex wp14">
+  <w:endnote w:type="separator" w:id="-1">
+    <w:p>
+      <w:r>
+        <w:separator/>
+      </w:r>
+    </w:p>
+  </w:endnote>
+  <w:endnote w:type="continuationSeparator" w:id="0">
+    <w:p>
+      <w:r>
+        <w:continuationSeparator/>
+      </w:r>
+    </w:p>
+  </w:endnote>
+</w:endnotes>
+</file>
+
+<file path=word/footnotes.xml><?xml version="1.0" encoding="utf-8"?>
+<w:footnotes xmlns:wpc="http://schemas.microsoft.com/office/word/2010/wordprocessingCanvas" xmlns:cx="http://schemas.microsoft.com/office/drawing/2014/chartex" xmlns:cx1="http://schemas.microsoft.com/office/drawing/2015/9/8/chartex" xmlns:cx2="http://schemas.microsoft.com/office/drawing/2015/10/21/chartex" xmlns:cx3="http://schemas.microsoft.com/office/drawing/2016/5/9/chartex" xmlns:cx4="http://schemas.microsoft.com/office/drawing/2016/5/10/chartex" xmlns:cx5="http://schemas.microsoft.com/office/drawing/2016/5/11/chartex" xmlns:cx6="http://schemas.microsoft.com/office/drawing/2016/5/12/chartex" xmlns:cx7="http://schemas.microsoft.com/office/drawing/2016/5/13/chartex" xmlns:cx8="http://schemas.microsoft.com/office/drawing/2016/5/14/chartex" xmlns:mc="http://schemas.openxmlformats.org/markup-compatibility/2006" xmlns:aink="http://schemas.microsoft.com/office/drawing/2016/ink" xmlns:am3d="http://schemas.microsoft.com/office/drawing/2017/model3d" xmlns:o="urn:schemas-microsoft-com:office:office" xmlns:r="http://schemas.openxmlformats.org/officeDocument/2006/relationships" xmlns:m="http://schemas.openxmlformats.org/officeDocument/2006/math" xmlns:v="urn:schemas-microsoft-com:vml" xmlns:wp14="http://schemas.microsoft.com/office/word/2010/wordprocessingDrawing" xmlns:wp="http://schemas.openxmlformats.org/drawingml/2006/wordprocessingDrawing" xmlns:w10="urn:schemas-microsoft-com:office:word" xmlns:w="http://schemas.openxmlformats.org/wordprocessingml/2006/main" xmlns:w14="http://schemas.microsoft.com/office/word/2010/wordml" xmlns:w15="http://schemas.microsoft.com/office/word/2012/wordml" xmlns:w16cex="http://schemas.microsoft.com/office/word/2018/wordml/cex" xmlns:w16cid="http://schemas.microsoft.com/office/word/2016/wordml/cid" xmlns:w16="http://schemas.microsoft.com/office/word/2018/wordml" xmlns:w16se="http://schemas.microsoft.com/office/word/2015/wordml/symex" xmlns:wpg="http://schemas.microsoft.com/office/word/2010/wordprocessingGroup" xmlns:wpi="http://schemas.microsoft.com/office/word/2010/wordprocessingInk" xmlns:wne="http://schemas.microsoft.com/office/word/2006/wordml" xmlns:wps="http://schemas.microsoft.com/office/word/2010/wordprocessingShape" mc:Ignorable="w14 w15 w16se w16cid w16 w16cex wp14">
+  <w:footnote w:type="separator" w:id="-1">
+    <w:p>
+      <w:r>
+        <w:separator/>
+      </w:r>
+    </w:p>
+  </w:footnote>
+  <w:footnote w:type="continuationSeparator" w:id="0">
+    <w:p>
+      <w:r>
+        <w:continuationSeparator/>
+      </w:r>
+    </w:p>
+  </w:footnote>
+</w:footnotes>
 </file>
 
 <file path=word/styles.xml><?xml version="1.0" encoding="utf-8"?>
@@ -1116,6 +1068,71 @@
     <w:semiHidden/>
     <w:unhideWhenUsed/>
   </w:style>
+  <w:style w:type="paragraph" w:styleId="a3">
+    <w:name w:val="header"/>
+    <w:basedOn w:val="a"/>
+    <w:link w:val="a4"/>
+    <w:uiPriority w:val="99"/>
+    <w:unhideWhenUsed/>
+    <w:rsid w:val="00FA5581"/>
+    <w:pPr>
+      <w:pBdr>
+        <w:bottom w:val="single" w:sz="6" w:space="1" w:color="auto"/>
+      </w:pBdr>
+      <w:tabs>
+        <w:tab w:val="center" w:pos="4153"/>
+        <w:tab w:val="right" w:pos="8306"/>
+      </w:tabs>
+      <w:snapToGrid w:val="0"/>
+      <w:jc w:val="center"/>
+    </w:pPr>
+    <w:rPr>
+      <w:sz w:val="18"/>
+      <w:szCs w:val="18"/>
+    </w:rPr>
+  </w:style>
+  <w:style w:type="character" w:customStyle="1" w:styleId="a4">
+    <w:name w:val="页眉 字符"/>
+    <w:basedOn w:val="a0"/>
+    <w:link w:val="a3"/>
+    <w:uiPriority w:val="99"/>
+    <w:rsid w:val="00FA5581"/>
+    <w:rPr>
+      <w:sz w:val="18"/>
+      <w:szCs w:val="18"/>
+    </w:rPr>
+  </w:style>
+  <w:style w:type="paragraph" w:styleId="a5">
+    <w:name w:val="footer"/>
+    <w:basedOn w:val="a"/>
+    <w:link w:val="a6"/>
+    <w:uiPriority w:val="99"/>
+    <w:unhideWhenUsed/>
+    <w:rsid w:val="00FA5581"/>
+    <w:pPr>
+      <w:tabs>
+        <w:tab w:val="center" w:pos="4153"/>
+        <w:tab w:val="right" w:pos="8306"/>
+      </w:tabs>
+      <w:snapToGrid w:val="0"/>
+      <w:jc w:val="left"/>
+    </w:pPr>
+    <w:rPr>
+      <w:sz w:val="18"/>
+      <w:szCs w:val="18"/>
+    </w:rPr>
+  </w:style>
+  <w:style w:type="character" w:customStyle="1" w:styleId="a6">
+    <w:name w:val="页脚 字符"/>
+    <w:basedOn w:val="a0"/>
+    <w:link w:val="a5"/>
+    <w:uiPriority w:val="99"/>
+    <w:rsid w:val="00FA5581"/>
+    <w:rPr>
+      <w:sz w:val="18"/>
+      <w:szCs w:val="18"/>
+    </w:rPr>
+  </w:style>
 </w:styles>
 </file>
 

</xml_diff>